<commit_message>
correction and minor improvement
</commit_message>
<xml_diff>
--- a/fileproject/2/translated-python.docx
+++ b/fileproject/2/translated-python.docx
@@ -218,21 +218,24 @@
     </w:p>
     <w:p>
       <w:pPr>
+        <w:pStyle w:val="Normal"/>
         <w:jc w:val="both"/>
         <w:rPr>
           <w:lang w:val="fr-FR"/>
         </w:rPr>
       </w:pPr>
       <w:r>
-        <w:rPr>
-          <w:lang w:val="fr-FR"/>
-        </w:rPr>
+        <w:rPr/>
+      </w:r>
+      <w:r>
+        <w:rPr/>
         <w:t>Le chat est noir.</w:t>
       </w:r>
     </w:p>
     <w:p>
       <w:pPr>
         <w:pStyle w:val="Normal"/>
+        <w:jc w:val="both"/>
       </w:pPr>
       <w:r>
         <w:rPr/>
@@ -245,6 +248,7 @@
     <w:p>
       <w:pPr>
         <w:pStyle w:val="Normal"/>
+        <w:jc w:val="both"/>
       </w:pPr>
       <w:r>
         <w:rPr/>
@@ -265,6 +269,14 @@
       <w:r>
         <w:rPr/>
         <w:t>La barre oblique inversée ne semble pas s'échapper correctement, testons-la à nouveau : \ (à la fin de la phrase, c'est sûr que ça ne marche pas).</w:t>
+      </w:r>
+    </w:p>
+    <w:p>
+      <w:pPr>
+        <w:pStyle w:val="Normal"/>
+      </w:pPr>
+      <w:r>
+        <w:rPr/>
       </w:r>
     </w:p>
     <w:sectPr>

</xml_diff>

<commit_message>
update dependencies + add proper readme
+ fix sqlite3 database path and other path bug
</commit_message>
<xml_diff>
--- a/fileproject/2/translated-python.docx
+++ b/fileproject/2/translated-python.docx
@@ -98,6 +98,7 @@
     </w:p>
     <w:p>
       <w:pPr>
+        <w:pStyle w:val="Normal"/>
         <w:ind w:firstLine="360"/>
         <w:jc w:val="both"/>
         <w:rPr>
@@ -105,14 +106,16 @@
         </w:rPr>
       </w:pPr>
       <w:r>
-        <w:rPr>
-          <w:lang w:val="fr-FR"/>
-        </w:rPr>
+        <w:rPr/>
+      </w:r>
+      <w:r>
+        <w:rPr/>
         <w:t>Au fond de mon cœur, je souhaitais que des extraterrestres, des voyageurs du temps, des fantômes, des démons, des organisations maléfiques ou des espers surgissent un jour devant moi.</w:t>
       </w:r>
     </w:p>
     <w:p>
       <w:pPr>
+        <w:pStyle w:val="Normal"/>
         <w:ind w:firstLine="360"/>
         <w:jc w:val="both"/>
         <w:rPr>
@@ -120,14 +123,16 @@
         </w:rPr>
       </w:pPr>
       <w:r>
-        <w:rPr>
-          <w:lang w:val="fr-FR"/>
-        </w:rPr>
+        <w:rPr/>
+      </w:r>
+      <w:r>
+        <w:rPr/>
         <w:t>Comparés au monde ordinaire dans lequel je me réveille chaque matin, les univers dépeints dans les dessins animés, les films de monstres et les bandes dessinées ont un certain charme.</w:t>
       </w:r>
     </w:p>
     <w:p>
       <w:pPr>
+        <w:pStyle w:val="Normal"/>
         <w:ind w:firstLine="360"/>
         <w:jc w:val="both"/>
         <w:rPr>
@@ -135,14 +140,16 @@
         </w:rPr>
       </w:pPr>
       <w:r>
-        <w:rPr>
-          <w:lang w:val="fr-FR"/>
-        </w:rPr>
+        <w:rPr/>
+      </w:r>
+      <w:r>
+        <w:rPr/>
         <w:t>J'aurais aimé naître dans un de ces mondes !</w:t>
       </w:r>
     </w:p>
     <w:p>
       <w:pPr>
+        <w:pStyle w:val="Normal"/>
         <w:ind w:firstLine="360"/>
         <w:jc w:val="both"/>
         <w:rPr>
@@ -150,14 +157,16 @@
         </w:rPr>
       </w:pPr>
       <w:r>
-        <w:rPr>
-          <w:lang w:val="fr-FR"/>
-        </w:rPr>
+        <w:rPr/>
+      </w:r>
+      <w:r>
+        <w:rPr/>
         <w:t>Sauver une fille qui a été kidnappée par des extraterrestres et emprisonnée dans une énorme coquille de pois transparente. Repousser un voyageur du temps armé d'un laser qui essaie de changer l'histoire, armé seulement de mon courage et de mon intelligence. Chasser les mauvais esprits et les démons d'une seule incantation. M'engager dans des combats psychiques avec des espers d'une organisation secrète. C'est le genre de choses que je voulais faire !</w:t>
       </w:r>
     </w:p>
     <w:p>
       <w:pPr>
+        <w:pStyle w:val="Normal"/>
         <w:ind w:firstLine="360"/>
         <w:jc w:val="both"/>
         <w:rPr>
@@ -165,14 +174,16 @@
         </w:rPr>
       </w:pPr>
       <w:r>
-        <w:rPr>
-          <w:lang w:val="fr-FR"/>
-        </w:rPr>
+        <w:rPr/>
+      </w:r>
+      <w:r>
+        <w:rPr/>
         <w:t>Attendez une minute. En supposant que des extraterrestres, etcétéra, attaquent réellement, sans avoir de pouvoirs spéciaux particuliers, je n'aurais aucun moyen de leur faire face. Alors j'ai fait un peu de remue-méninges.</w:t>
       </w:r>
     </w:p>
     <w:p>
       <w:pPr>
+        <w:pStyle w:val="Normal"/>
         <w:ind w:firstLine="360"/>
         <w:jc w:val="both"/>
         <w:rPr>
@@ -180,14 +191,16 @@
         </w:rPr>
       </w:pPr>
       <w:r>
-        <w:rPr>
-          <w:lang w:val="fr-FR"/>
-        </w:rPr>
+        <w:rPr/>
+      </w:r>
+      <w:r>
+        <w:rPr/>
         <w:t>Un jour, un mystérieux étudiant transféré arrive soudainement dans ma classe. Cet étudiant s'avère être un extraterrestre, un voyageur du temps ou quelque chose de ce genre avec des pouvoirs inconnus. Il se trouve que l'étudiant se bat contre un gang maléfique et que je me retrouve pris dans ce combat. L'autre étudiant est celui qui se bat le plus. Je suis juste un acolyte. Hé, ça a l'air cool. Bon sang, je suis si intelligent.</w:t>
       </w:r>
     </w:p>
     <w:p>
       <w:pPr>
+        <w:pStyle w:val="Normal"/>
         <w:ind w:firstLine="360"/>
         <w:jc w:val="both"/>
         <w:rPr>
@@ -195,24 +208,26 @@
         </w:rPr>
       </w:pPr>
       <w:r>
-        <w:rPr>
-          <w:lang w:val="fr-FR"/>
-        </w:rPr>
-        <w:lastRenderedPageBreak/>
+        <w:rPr/>
+      </w:r>
+      <w:r>
+        <w:rPr/>
         <w:t>Ou que dites-vous de ça ? J'imagine que l'on se réveille un jour avec des pouvoirs spéciaux - télépathie, psychokinésie ou autre. Il s'avère qu'il y a un tas d'autres personnes avec des pouvoirs spéciaux. Naturellement, il existe des organisations qui recrutent de telles personnes. Les membres d'une organisation héroïque viennent me chercher et je finis par les rejoindre dans leur combat contre des espers maléfiques qui cherchent à dominer le monde.</w:t>
       </w:r>
     </w:p>
     <w:p>
       <w:pPr>
+        <w:pStyle w:val="Normal"/>
         <w:jc w:val="both"/>
         <w:rPr>
           <w:lang w:val="fr-FR"/>
         </w:rPr>
       </w:pPr>
       <w:r>
-        <w:rPr>
-          <w:lang w:val="fr-FR"/>
-        </w:rPr>
+        <w:rPr/>
+      </w:r>
+      <w:r>
+        <w:rPr/>
         <w:t>Le chat est orange.</w:t>
       </w:r>
     </w:p>

</xml_diff>

<commit_message>
up to flask 3.0
-display of previous and next segments

-module incompatibility management

-flask_dropzone is now included in the project as it seems not to be maintained

-dependencies updated
</commit_message>
<xml_diff>
--- a/fileproject/2/translated-python.docx
+++ b/fileproject/2/translated-python.docx
@@ -83,6 +83,7 @@
     </w:p>
     <w:p>
       <w:pPr>
+        <w:pStyle w:val="Normal"/>
         <w:ind w:firstLine="360"/>
         <w:jc w:val="both"/>
         <w:rPr>
@@ -90,9 +91,10 @@
         </w:rPr>
       </w:pPr>
       <w:r>
-        <w:rPr>
-          <w:lang w:val="fr-FR"/>
-        </w:rPr>
+        <w:rPr/>
+      </w:r>
+      <w:r>
+        <w:rPr/>
         <w:t>Non, j'avais probablement déjà réalisé la vérité. Je ne voulais simplement pas l'admettre.</w:t>
       </w:r>
     </w:p>
@@ -127,7 +129,7 @@
       </w:r>
       <w:r>
         <w:rPr/>
-        <w:t>Comparés au monde ordinaire dans lequel je me réveille chaque matin, les univers dépeints dans les dessins animés, les films de monstres et les bandes dessinées ont un certain charme.</w:t>
+        <w:t>Comparés au monde ordin</w:t>
       </w:r>
     </w:p>
     <w:p>
@@ -270,7 +272,17 @@
       </w:r>
       <w:r>
         <w:rPr/>
-        <w:t>Le moment est venu de savoir si certains personnages s'échappent bien, alors.. : /,²*</w:t>
+        <w:t xml:space="preserve">Le </w:t>
+      </w:r>
+      <w:r>
+        <w:rPr>
+          <w:i/>
+        </w:rPr>
+        <w:t>moment</w:t>
+      </w:r>
+      <w:r>
+        <w:rPr/>
+        <w:t xml:space="preserve"> est venu de savoir si certains personnages s'échappent bien, alors.. : /,²*</w:t>
       </w:r>
     </w:p>
     <w:p>

</xml_diff>

<commit_message>
font size gestion for image gestion
</commit_message>
<xml_diff>
--- a/fileproject/2/translated-python.docx
+++ b/fileproject/2/translated-python.docx
@@ -47,6 +47,7 @@
     </w:p>
     <w:p>
       <w:pPr>
+        <w:pStyle w:val="Normal"/>
         <w:ind w:firstLine="360"/>
         <w:jc w:val="both"/>
         <w:rPr>
@@ -54,43 +55,33 @@
         </w:rPr>
       </w:pPr>
       <w:r>
-        <w:rPr>
-          <w:lang w:val="fr-FR"/>
-        </w:rPr>
+        <w:rPr/>
+      </w:r>
+      <w:r>
+        <w:rPr/>
         <w:t>Je savais que le Père Noël du spectacle de l'école maternelle était un faux. En fouillant dans mes souvenirs, je suis presque sûr que les autres enfants qui regardaient notre directeur déguisé en père Noël ne pensaient pas non plus qu'il était réel.</w:t>
       </w:r>
     </w:p>
     <w:p>
       <w:pPr>
+        <w:pStyle w:val="Normal"/>
         <w:jc w:val="both"/>
         <w:rPr>
           <w:lang w:val="fr-FR"/>
         </w:rPr>
       </w:pPr>
       <w:r>
-        <w:rPr>
-          <w:lang w:val="fr-FR"/>
-        </w:rPr>
-        <w:t xml:space="preserve">Comparé au monde ordinaire dans lequel je me réveille tous les matins, les mondes dépeints dans les dessins animés, les films de monstres et les bandes dessinées ont un </w:t>
+        <w:rPr/>
       </w:r>
       <w:r>
-        <w:rPr>
-          <w:lang w:val="fr-FR"/>
-        </w:rPr>
-        <w:lastRenderedPageBreak/>
-        <w:t>certain charme.</w:t>
+        <w:rPr/>
+        <w:t>Comparé au monde ordinaire dans lequel je me réveille tous les matins, les mondes dépeints dans les dessins animés, les films de monstres et les bandes dessinées ont un certain charme.</w:t>
       </w:r>
       <w:r>
         <w:rPr>
           <w:color w:val="000000"/>
-          <w:lang w:val="fr-FR"/>
         </w:rPr>
         <w:t xml:space="preserve"> </w:t>
-      </w:r>
-      <w:r>
-        <w:rPr>
-          <w:noProof/>
-        </w:rPr>
       </w:r>
       <w:r>
         <w:drawing>
@@ -108,7 +99,7 @@
                     <pic:cNvPicPr/>
                   </pic:nvPicPr>
                   <pic:blipFill>
-                    <a:blip r:embed="rId9"/>
+                    <a:blip r:embed="rId10"/>
                     <a:stretch>
                       <a:fillRect/>
                     </a:stretch>

</xml_diff>

<commit_message>
clean and update translator API
</commit_message>
<xml_diff>
--- a/fileproject/2/translated-python.docx
+++ b/fileproject/2/translated-python.docx
@@ -47,7 +47,6 @@
     </w:p>
     <w:p>
       <w:pPr>
-        <w:pStyle w:val="Normal"/>
         <w:ind w:firstLine="360"/>
         <w:jc w:val="both"/>
         <w:rPr>
@@ -55,51 +54,60 @@
         </w:rPr>
       </w:pPr>
       <w:r>
-        <w:rPr/>
-      </w:r>
-      <w:r>
-        <w:rPr/>
+        <w:rPr>
+          <w:lang w:val="fr-FR"/>
+        </w:rPr>
         <w:t>Je savais que le Père Noël du spectacle de l'école maternelle était un faux. En fouillant dans mes souvenirs, je suis presque sûr que les autres enfants qui regardaient notre directeur déguisé en père Noël ne pensaient pas non plus qu'il était réel.</w:t>
       </w:r>
     </w:p>
     <w:p>
       <w:pPr>
-        <w:pStyle w:val="Normal"/>
         <w:jc w:val="both"/>
         <w:rPr>
           <w:lang w:val="fr-FR"/>
         </w:rPr>
       </w:pPr>
       <w:r>
-        <w:rPr/>
+        <w:rPr>
+          <w:lang w:val="fr-FR"/>
+        </w:rPr>
+        <w:t xml:space="preserve">Comparé au monde ordinaire dans lequel je me réveille tous les matins, les mondes dépeints dans les dessins animés, les films de monstres et les bandes dessinées ont un </w:t>
       </w:r>
       <w:r>
-        <w:rPr/>
-        <w:t>Comparé au monde ordinaire dans lequel je me réveille tous les matins, les mondes dépeints dans les dessins animés, les films de monstres et les bandes dessinées ont un certain charme.</w:t>
+        <w:rPr>
+          <w:lang w:val="fr-FR"/>
+        </w:rPr>
+        <w:lastRenderedPageBreak/>
+        <w:t>certain charme.</w:t>
       </w:r>
       <w:r>
         <w:rPr>
           <w:color w:val="000000"/>
+          <w:lang w:val="fr-FR"/>
         </w:rPr>
         <w:t xml:space="preserve"> </w:t>
       </w:r>
       <w:r>
+        <w:rPr>
+          <w:noProof/>
+        </w:rPr>
         <w:drawing>
-          <wp:inline xmlns:a="http://schemas.openxmlformats.org/drawingml/2006/main" xmlns:pic="http://schemas.openxmlformats.org/drawingml/2006/picture">
+          <wp:inline distT="0" distB="0" distL="0" distR="0" wp14:anchorId="557DF7AE" wp14:editId="5C93B3F6">
             <wp:extent cx="5486400" cy="7872861"/>
+            <wp:effectExtent l="0" t="0" r="0" b="0"/>
             <wp:docPr id="1" name="Picture 1"/>
             <wp:cNvGraphicFramePr>
-              <a:graphicFrameLocks noChangeAspect="1"/>
+              <a:graphicFrameLocks xmlns:a="http://schemas.openxmlformats.org/drawingml/2006/main" noChangeAspect="1"/>
             </wp:cNvGraphicFramePr>
-            <a:graphic>
+            <a:graphic xmlns:a="http://schemas.openxmlformats.org/drawingml/2006/main">
               <a:graphicData uri="http://schemas.openxmlformats.org/drawingml/2006/picture">
-                <pic:pic>
+                <pic:pic xmlns:pic="http://schemas.openxmlformats.org/drawingml/2006/picture">
                   <pic:nvPicPr>
                     <pic:cNvPr id="0" name="image.png"/>
                     <pic:cNvPicPr/>
                   </pic:nvPicPr>
                   <pic:blipFill>
-                    <a:blip r:embed="rId10"/>
+                    <a:blip r:embed="rId6"/>
                     <a:stretch>
                       <a:fillRect/>
                     </a:stretch>
@@ -109,7 +117,9 @@
                       <a:off x="0" y="0"/>
                       <a:ext cx="5486400" cy="7872861"/>
                     </a:xfrm>
-                    <a:prstGeom prst="rect"/>
+                    <a:prstGeom prst="rect">
+                      <a:avLst/>
+                    </a:prstGeom>
                   </pic:spPr>
                 </pic:pic>
               </a:graphicData>
@@ -137,6 +147,7 @@
         <w:rPr>
           <w:lang w:val="fr-FR"/>
         </w:rPr>
+        <w:lastRenderedPageBreak/>
         <w:t>Au fond de moi, je souhaitais que des extraterrestres, des voyageurs dans le temps, des fantômes, des démons, des organisations maléfiques ou des espers puissent un jour surgir devant moi.</w:t>
       </w:r>
     </w:p>
@@ -151,7 +162,6 @@
         <w:rPr>
           <w:lang w:val="fr-FR"/>
         </w:rPr>
-        <w:lastRenderedPageBreak/>
         <w:t>Comparé au monde ordinaire dans lequel je me réveille tous les matins, les mondes dépeints dans les dessins animés, les films de monstres et les bandes dessinées ont un certain charme. Les dessins animés, les films de monstres et les bandes dessinées ont un certain charme.</w:t>
       </w:r>
     </w:p>
@@ -195,20 +205,6 @@
           <w:lang w:val="fr-FR"/>
         </w:rPr>
         <w:t>Attendez une minute. En supposant que les extraterrestres, etc. étaient en fait à attaquer, sans avoir de pouvoirs spéciaux particuliers, je n'aurais aucun moyen de me battre avec eux. Alors j'ai fait un brainstorming.</w:t>
-      </w:r>
-    </w:p>
-    <w:p>
-      <w:pPr>
-        <w:jc w:val="both"/>
-        <w:rPr>
-          <w:lang w:val="fr-FR"/>
-        </w:rPr>
-      </w:pPr>
-      <w:r>
-        <w:rPr>
-          <w:lang w:val="fr-FR"/>
-        </w:rPr>
-        <w:t>Un jour, un mystérieux étudiant en transfert arrive soudainement dans ma classe. Cet étudiant s’avère être un étranger ou un voyageur temporel ou quelque chose du genre avec des pouvoirs inconnus. Ensuite, l’étudiant se bat contre un gang maléfique et il se trouve que je suis pris dans ce combat. L’autre étudiant est le principal qui se bat. Je ne suis qu’un acolyte.</w:t>
       </w:r>
     </w:p>
     <w:sectPr>

</xml_diff>

<commit_message>
clean + compatibility linux
</commit_message>
<xml_diff>
--- a/fileproject/2/translated-python.docx
+++ b/fileproject/2/translated-python.docx
@@ -205,6 +205,18 @@
           <w:lang w:val="fr-FR"/>
         </w:rPr>
         <w:t>Attendez une minute. En supposant que les extraterrestres, etc. étaient en fait à attaquer, sans avoir de pouvoirs spéciaux particuliers, je n'aurais aucun moyen de me battre avec eux. Alors j'ai fait un brainstorming.</w:t>
+      </w:r>
+    </w:p>
+    <w:p>
+      <w:pPr>
+        <w:pStyle w:val="Normal"/>
+      </w:pPr>
+      <w:r>
+        <w:rPr/>
+      </w:r>
+      <w:r>
+        <w:rPr/>
+        <w:t>Un jour, un mystérieux étudiant transféré arrive soudainement dans ma classe. Il s'avère que cet élève est en fait un extraterrestre ou un voyageur dans le temps, ou quelque chose du même genre, doté de pouvoirs inconnus. Ensuite, il se trouve que l'élève se bat contre un gang maléfique et que je me retrouve mêlé à ce combat. L'autre élève est celui qui se bat le plus. Je ne suis qu'un acolyte. Hé, ça a l'air cool. Bon sang, je suis intelligent.</w:t>
       </w:r>
     </w:p>
     <w:sectPr>

</xml_diff>